<commit_message>
Update Reviews - Beaumont Leys.docx
</commit_message>
<xml_diff>
--- a/files/Reviews - Beaumont Leys.docx
+++ b/files/Reviews - Beaumont Leys.docx
@@ -2,21 +2,1000 @@
 <file path=word/document.xml><?xml version="1.0" encoding="utf-8"?>
 <w:document xmlns:wpc="http://schemas.microsoft.com/office/word/2010/wordprocessingCanvas" xmlns:cx="http://schemas.microsoft.com/office/drawing/2014/chartex" xmlns:cx1="http://schemas.microsoft.com/office/drawing/2015/9/8/chartex" xmlns:cx2="http://schemas.microsoft.com/office/drawing/2015/10/21/chartex" xmlns:cx3="http://schemas.microsoft.com/office/drawing/2016/5/9/chartex" xmlns:cx4="http://schemas.microsoft.com/office/drawing/2016/5/10/chartex" xmlns:cx5="http://schemas.microsoft.com/office/drawing/2016/5/11/chartex" xmlns:cx6="http://schemas.microsoft.com/office/drawing/2016/5/12/chartex" xmlns:cx7="http://schemas.microsoft.com/office/drawing/2016/5/13/chartex" xmlns:cx8="http://schemas.microsoft.com/office/drawing/2016/5/14/chartex" xmlns:mc="http://schemas.openxmlformats.org/markup-compatibility/2006" xmlns:aink="http://schemas.microsoft.com/office/drawing/2016/ink" xmlns:am3d="http://schemas.microsoft.com/office/drawing/2017/model3d" xmlns:o="urn:schemas-microsoft-com:office:office" xmlns:r="http://schemas.openxmlformats.org/officeDocument/2006/relationships" xmlns:m="http://schemas.openxmlformats.org/officeDocument/2006/math" xmlns:v="urn:schemas-microsoft-com:vml" xmlns:wp14="http://schemas.microsoft.com/office/word/2010/wordprocessingDrawing" xmlns:wp="http://schemas.openxmlformats.org/drawingml/2006/wordprocessingDrawing" xmlns:w10="urn:schemas-microsoft-com:office:word" xmlns:w="http://schemas.openxmlformats.org/wordprocessingml/2006/main" xmlns:w14="http://schemas.microsoft.com/office/word/2010/wordml" xmlns:w15="http://schemas.microsoft.com/office/word/2012/wordml" xmlns:w16cex="http://schemas.microsoft.com/office/word/2018/wordml/cex" xmlns:w16cid="http://schemas.microsoft.com/office/word/2016/wordml/cid" xmlns:w16="http://schemas.microsoft.com/office/word/2018/wordml" xmlns:w16sdtdh="http://schemas.microsoft.com/office/word/2020/wordml/sdtdatahash" xmlns:w16se="http://schemas.microsoft.com/office/word/2015/wordml/symex" xmlns:wpg="http://schemas.microsoft.com/office/word/2010/wordprocessingGroup" xmlns:wpi="http://schemas.microsoft.com/office/word/2010/wordprocessingInk" xmlns:wne="http://schemas.microsoft.com/office/word/2006/wordml" xmlns:wps="http://schemas.microsoft.com/office/word/2010/wordprocessingShape" mc:Ignorable="w14 w15 w16se w16cid w16 w16cex w16sdtdh wp14">
   <w:body>
+    <w:sdt>
+      <w:sdtPr>
+        <w:alias w:val="Company Name"/>
+        <w:tag w:val=""/>
+        <w:id w:val="1533460891"/>
+        <w:placeholder>
+          <w:docPart w:val="9610AB0CBAF141E29794F7BDB210B436"/>
+        </w:placeholder>
+        <w:dataBinding w:prefixMappings="xmlns:ns0='http://schemas.openxmlformats.org/officeDocument/2006/extended-properties' " w:xpath="/ns0:Properties[1]/ns0:Company[1]" w:storeItemID="{6668398D-A668-4E3E-A5EB-62B293D839F1}"/>
+        <w:text/>
+      </w:sdtPr>
+      <w:sdtEndPr/>
+      <w:sdtContent>
+        <w:p>
+          <w:pPr>
+            <w:pStyle w:val="Title"/>
+          </w:pPr>
+          <w:r>
+            <w:t>3 Week Bootcamp Review(Beaumont Leys)</w:t>
+          </w:r>
+        </w:p>
+      </w:sdtContent>
+    </w:sdt>
     <w:p>
       <w:pPr>
+        <w:pStyle w:val="NoSpacing"/>
         <w:jc w:val="center"/>
+      </w:pPr>
+    </w:p>
+    <w:p>
+      <w:pPr>
+        <w:pStyle w:val="NoSpacing"/>
+        <w:jc w:val="center"/>
+      </w:pPr>
+      <w:r>
+        <w:t>We are committed to providing the best service possible, so we welcome your comments and feedback in optimizing the quality of our delivery.</w:t>
+      </w:r>
+    </w:p>
+    <w:p>
+      <w:pPr>
+        <w:pStyle w:val="Heading2"/>
+        <w:jc w:val="center"/>
+      </w:pPr>
+      <w:r>
+        <w:t xml:space="preserve">Please rate the quality of the service delivered by </w:t>
+      </w:r>
+      <w:proofErr w:type="spellStart"/>
+      <w:r>
+        <w:t>JMServices</w:t>
+      </w:r>
+      <w:proofErr w:type="spellEnd"/>
+      <w:r>
+        <w:t xml:space="preserve"> on this 3 Week Bootcamp.</w:t>
+      </w:r>
+    </w:p>
+    <w:p>
+      <w:pPr>
+        <w:pStyle w:val="Ratings1-5"/>
+      </w:pPr>
+      <w:sdt>
+        <w:sdtPr>
+          <w:id w:val="-1065021875"/>
+          <w15:appearance w15:val="hidden"/>
+          <w14:checkbox>
+            <w14:checked w14:val="0"/>
+            <w14:checkedState w14:val="00FE" w14:font="Wingdings"/>
+            <w14:uncheckedState w14:val="00A8" w14:font="Wingdings"/>
+          </w14:checkbox>
+        </w:sdtPr>
+        <w:sdtEndPr/>
+        <w:sdtContent>
+          <w:r>
+            <w:sym w:font="Wingdings" w:char="F0A8"/>
+          </w:r>
+        </w:sdtContent>
+      </w:sdt>
+      <w:r>
+        <w:t xml:space="preserve"> 1</w:t>
+      </w:r>
+      <w:r>
+        <w:tab/>
+      </w:r>
+      <w:sdt>
+        <w:sdtPr>
+          <w:id w:val="565762386"/>
+          <w15:appearance w15:val="hidden"/>
+          <w14:checkbox>
+            <w14:checked w14:val="0"/>
+            <w14:checkedState w14:val="00FE" w14:font="Wingdings"/>
+            <w14:uncheckedState w14:val="00A8" w14:font="Wingdings"/>
+          </w14:checkbox>
+        </w:sdtPr>
+        <w:sdtEndPr/>
+        <w:sdtContent>
+          <w:r>
+            <w:sym w:font="Wingdings" w:char="F0A8"/>
+          </w:r>
+        </w:sdtContent>
+      </w:sdt>
+      <w:r>
+        <w:t xml:space="preserve"> 2</w:t>
+      </w:r>
+      <w:r>
+        <w:tab/>
+      </w:r>
+      <w:sdt>
+        <w:sdtPr>
+          <w:id w:val="-1938132643"/>
+          <w15:appearance w15:val="hidden"/>
+          <w14:checkbox>
+            <w14:checked w14:val="0"/>
+            <w14:checkedState w14:val="00FE" w14:font="Wingdings"/>
+            <w14:uncheckedState w14:val="00A8" w14:font="Wingdings"/>
+          </w14:checkbox>
+        </w:sdtPr>
+        <w:sdtEndPr/>
+        <w:sdtContent>
+          <w:r>
+            <w:sym w:font="Wingdings" w:char="F0A8"/>
+          </w:r>
+        </w:sdtContent>
+      </w:sdt>
+      <w:r>
+        <w:t xml:space="preserve"> 3</w:t>
+      </w:r>
+      <w:r>
+        <w:tab/>
+      </w:r>
+      <w:sdt>
+        <w:sdtPr>
+          <w:id w:val="1259790932"/>
+          <w15:appearance w15:val="hidden"/>
+          <w14:checkbox>
+            <w14:checked w14:val="0"/>
+            <w14:checkedState w14:val="00FE" w14:font="Wingdings"/>
+            <w14:uncheckedState w14:val="00A8" w14:font="Wingdings"/>
+          </w14:checkbox>
+        </w:sdtPr>
+        <w:sdtEndPr/>
+        <w:sdtContent>
+          <w:r>
+            <w:sym w:font="Wingdings" w:char="F0A8"/>
+          </w:r>
+        </w:sdtContent>
+      </w:sdt>
+      <w:r>
+        <w:t xml:space="preserve"> 4</w:t>
+      </w:r>
+      <w:r>
+        <w:tab/>
+      </w:r>
+      <w:sdt>
+        <w:sdtPr>
+          <w:id w:val="178781912"/>
+          <w15:appearance w15:val="hidden"/>
+          <w14:checkbox>
+            <w14:checked w14:val="1"/>
+            <w14:checkedState w14:val="00FE" w14:font="Wingdings"/>
+            <w14:uncheckedState w14:val="00A8" w14:font="Wingdings"/>
+          </w14:checkbox>
+        </w:sdtPr>
+        <w:sdtEndPr/>
+        <w:sdtContent>
+          <w:r>
+            <w:sym w:font="Wingdings" w:char="F0FE"/>
+          </w:r>
+        </w:sdtContent>
+      </w:sdt>
+      <w:r>
+        <w:t xml:space="preserve"> 5</w:t>
+      </w:r>
+    </w:p>
+    <w:tbl>
+      <w:tblPr>
+        <w:tblW w:w="4999" w:type="pct"/>
+        <w:tblCellMar>
+          <w:left w:w="0" w:type="dxa"/>
+          <w:right w:w="0" w:type="dxa"/>
+        </w:tblCellMar>
+        <w:tblLook w:val="04A0" w:firstRow="1" w:lastRow="0" w:firstColumn="1" w:lastColumn="0" w:noHBand="0" w:noVBand="1"/>
+        <w:tblDescription w:val="Disappointing and Exceptional labels"/>
+      </w:tblPr>
+      <w:tblGrid>
+        <w:gridCol w:w="4514"/>
+        <w:gridCol w:w="4510"/>
+      </w:tblGrid>
+      <w:tr>
+        <w:trPr>
+          <w:trHeight w:val="252"/>
+        </w:trPr>
+        <w:tc>
+          <w:tcPr>
+            <w:tcW w:w="4510" w:type="dxa"/>
+          </w:tcPr>
+          <w:p>
+            <w:pPr>
+              <w:pStyle w:val="NoSpacing"/>
+              <w:jc w:val="center"/>
+            </w:pPr>
+            <w:r>
+              <w:t>Disappointing</w:t>
+            </w:r>
+          </w:p>
+        </w:tc>
+        <w:tc>
+          <w:tcPr>
+            <w:tcW w:w="4507" w:type="dxa"/>
+          </w:tcPr>
+          <w:p>
+            <w:pPr>
+              <w:pStyle w:val="NoSpacing"/>
+              <w:jc w:val="center"/>
+            </w:pPr>
+            <w:r>
+              <w:t>Exceptional</w:t>
+            </w:r>
+          </w:p>
+        </w:tc>
+      </w:tr>
+    </w:tbl>
+    <w:p>
+      <w:pPr>
+        <w:pStyle w:val="Heading2"/>
+        <w:jc w:val="center"/>
+      </w:pPr>
+      <w:r>
+        <w:t xml:space="preserve">Please rate the professionalism / competence </w:t>
+      </w:r>
+      <w:proofErr w:type="spellStart"/>
+      <w:r>
+        <w:t>JMServices</w:t>
+      </w:r>
+      <w:proofErr w:type="spellEnd"/>
+      <w:r>
+        <w:t xml:space="preserve"> portrayed during this bootcamp.</w:t>
+      </w:r>
+    </w:p>
+    <w:p>
+      <w:pPr>
+        <w:pStyle w:val="Ratings1-5"/>
+      </w:pPr>
+      <w:sdt>
+        <w:sdtPr>
+          <w:id w:val="114574424"/>
+          <w15:appearance w15:val="hidden"/>
+          <w14:checkbox>
+            <w14:checked w14:val="0"/>
+            <w14:checkedState w14:val="00FE" w14:font="Wingdings"/>
+            <w14:uncheckedState w14:val="00A8" w14:font="Wingdings"/>
+          </w14:checkbox>
+        </w:sdtPr>
+        <w:sdtEndPr/>
+        <w:sdtContent>
+          <w:r>
+            <w:sym w:font="Wingdings" w:char="F0A8"/>
+          </w:r>
+        </w:sdtContent>
+      </w:sdt>
+      <w:r>
+        <w:t xml:space="preserve"> 1</w:t>
+      </w:r>
+      <w:r>
+        <w:tab/>
+      </w:r>
+      <w:sdt>
+        <w:sdtPr>
+          <w:id w:val="637228943"/>
+          <w15:appearance w15:val="hidden"/>
+          <w14:checkbox>
+            <w14:checked w14:val="0"/>
+            <w14:checkedState w14:val="00FE" w14:font="Wingdings"/>
+            <w14:uncheckedState w14:val="00A8" w14:font="Wingdings"/>
+          </w14:checkbox>
+        </w:sdtPr>
+        <w:sdtEndPr/>
+        <w:sdtContent>
+          <w:r>
+            <w:sym w:font="Wingdings" w:char="F0A8"/>
+          </w:r>
+        </w:sdtContent>
+      </w:sdt>
+      <w:r>
+        <w:t xml:space="preserve"> 2</w:t>
+      </w:r>
+      <w:r>
+        <w:tab/>
+      </w:r>
+      <w:sdt>
+        <w:sdtPr>
+          <w:id w:val="1732807691"/>
+          <w15:appearance w15:val="hidden"/>
+          <w14:checkbox>
+            <w14:checked w14:val="0"/>
+            <w14:checkedState w14:val="00FE" w14:font="Wingdings"/>
+            <w14:uncheckedState w14:val="00A8" w14:font="Wingdings"/>
+          </w14:checkbox>
+        </w:sdtPr>
+        <w:sdtEndPr/>
+        <w:sdtContent>
+          <w:r>
+            <w:sym w:font="Wingdings" w:char="F0A8"/>
+          </w:r>
+        </w:sdtContent>
+      </w:sdt>
+      <w:r>
+        <w:t xml:space="preserve"> 3</w:t>
+      </w:r>
+      <w:r>
+        <w:tab/>
+      </w:r>
+      <w:sdt>
+        <w:sdtPr>
+          <w:id w:val="-257213442"/>
+          <w15:appearance w15:val="hidden"/>
+          <w14:checkbox>
+            <w14:checked w14:val="0"/>
+            <w14:checkedState w14:val="00FE" w14:font="Wingdings"/>
+            <w14:uncheckedState w14:val="00A8" w14:font="Wingdings"/>
+          </w14:checkbox>
+        </w:sdtPr>
+        <w:sdtEndPr/>
+        <w:sdtContent>
+          <w:r>
+            <w:sym w:font="Wingdings" w:char="F0A8"/>
+          </w:r>
+        </w:sdtContent>
+      </w:sdt>
+      <w:r>
+        <w:t xml:space="preserve"> 4</w:t>
+      </w:r>
+      <w:r>
+        <w:tab/>
+      </w:r>
+      <w:sdt>
+        <w:sdtPr>
+          <w:id w:val="-484699445"/>
+          <w15:appearance w15:val="hidden"/>
+          <w14:checkbox>
+            <w14:checked w14:val="1"/>
+            <w14:checkedState w14:val="00FE" w14:font="Wingdings"/>
+            <w14:uncheckedState w14:val="00A8" w14:font="Wingdings"/>
+          </w14:checkbox>
+        </w:sdtPr>
+        <w:sdtEndPr/>
+        <w:sdtContent>
+          <w:r>
+            <w:sym w:font="Wingdings" w:char="F0FE"/>
+          </w:r>
+        </w:sdtContent>
+      </w:sdt>
+      <w:r>
+        <w:t xml:space="preserve"> 5</w:t>
+      </w:r>
+    </w:p>
+    <w:p>
+      <w:pPr>
+        <w:pStyle w:val="Heading2"/>
+        <w:jc w:val="center"/>
+      </w:pPr>
+      <w:r>
+        <w:t>Was the information / knowledge delivered over the course of this bootcamp…</w:t>
+      </w:r>
+    </w:p>
+    <w:p>
+      <w:pPr>
+        <w:pStyle w:val="Rating"/>
+        <w:jc w:val="center"/>
+      </w:pPr>
+      <w:r>
+        <w:t>Effective?</w:t>
+      </w:r>
+      <w:r>
+        <w:tab/>
+      </w:r>
+      <w:sdt>
+        <w:sdtPr>
+          <w:id w:val="1255469818"/>
+          <w15:appearance w15:val="hidden"/>
+          <w14:checkbox>
+            <w14:checked w14:val="1"/>
+            <w14:checkedState w14:val="00FE" w14:font="Wingdings"/>
+            <w14:uncheckedState w14:val="00A8" w14:font="Wingdings"/>
+          </w14:checkbox>
+        </w:sdtPr>
+        <w:sdtEndPr/>
+        <w:sdtContent>
+          <w:r>
+            <w:sym w:font="Wingdings" w:char="F0FE"/>
+          </w:r>
+        </w:sdtContent>
+      </w:sdt>
+      <w:r>
+        <w:t xml:space="preserve"> Yes | </w:t>
+      </w:r>
+      <w:sdt>
+        <w:sdtPr>
+          <w:id w:val="-812411102"/>
+          <w15:appearance w15:val="hidden"/>
+          <w14:checkbox>
+            <w14:checked w14:val="0"/>
+            <w14:checkedState w14:val="00FE" w14:font="Wingdings"/>
+            <w14:uncheckedState w14:val="00A8" w14:font="Wingdings"/>
+          </w14:checkbox>
+        </w:sdtPr>
+        <w:sdtEndPr/>
+        <w:sdtContent>
+          <w:r>
+            <w:sym w:font="Wingdings" w:char="F0A8"/>
+          </w:r>
+        </w:sdtContent>
+      </w:sdt>
+      <w:r>
+        <w:t xml:space="preserve"> No</w:t>
+      </w:r>
+    </w:p>
+    <w:p>
+      <w:pPr>
+        <w:pStyle w:val="Rating"/>
+        <w:jc w:val="center"/>
+      </w:pPr>
+      <w:r>
+        <w:t>Self - Empowering?</w:t>
+      </w:r>
+      <w:r>
+        <w:tab/>
+      </w:r>
+      <w:sdt>
+        <w:sdtPr>
+          <w:id w:val="1100216357"/>
+          <w15:appearance w15:val="hidden"/>
+          <w14:checkbox>
+            <w14:checked w14:val="1"/>
+            <w14:checkedState w14:val="00FE" w14:font="Wingdings"/>
+            <w14:uncheckedState w14:val="00A8" w14:font="Wingdings"/>
+          </w14:checkbox>
+        </w:sdtPr>
+        <w:sdtEndPr/>
+        <w:sdtContent>
+          <w:r>
+            <w:sym w:font="Wingdings" w:char="F0FE"/>
+          </w:r>
+        </w:sdtContent>
+      </w:sdt>
+      <w:r>
+        <w:t xml:space="preserve"> Yes | </w:t>
+      </w:r>
+      <w:sdt>
+        <w:sdtPr>
+          <w:id w:val="76259993"/>
+          <w15:appearance w15:val="hidden"/>
+          <w14:checkbox>
+            <w14:checked w14:val="0"/>
+            <w14:checkedState w14:val="00FE" w14:font="Wingdings"/>
+            <w14:uncheckedState w14:val="00A8" w14:font="Wingdings"/>
+          </w14:checkbox>
+        </w:sdtPr>
+        <w:sdtEndPr/>
+        <w:sdtContent>
+          <w:r>
+            <w:sym w:font="Wingdings" w:char="F0A8"/>
+          </w:r>
+        </w:sdtContent>
+      </w:sdt>
+      <w:r>
+        <w:t xml:space="preserve"> No</w:t>
+      </w:r>
+    </w:p>
+    <w:p>
+      <w:pPr>
+        <w:pStyle w:val="Rating"/>
+        <w:jc w:val="center"/>
+      </w:pPr>
+      <w:r>
+        <w:t>Informative?</w:t>
+      </w:r>
+      <w:r>
+        <w:tab/>
+      </w:r>
+      <w:sdt>
+        <w:sdtPr>
+          <w:id w:val="990527308"/>
+          <w15:appearance w15:val="hidden"/>
+          <w14:checkbox>
+            <w14:checked w14:val="1"/>
+            <w14:checkedState w14:val="00FE" w14:font="Wingdings"/>
+            <w14:uncheckedState w14:val="00A8" w14:font="Wingdings"/>
+          </w14:checkbox>
+        </w:sdtPr>
+        <w:sdtEndPr/>
+        <w:sdtContent>
+          <w:r>
+            <w:sym w:font="Wingdings" w:char="F0FE"/>
+          </w:r>
+        </w:sdtContent>
+      </w:sdt>
+      <w:r>
+        <w:t xml:space="preserve"> Yes | </w:t>
+      </w:r>
+      <w:sdt>
+        <w:sdtPr>
+          <w:id w:val="-2040503138"/>
+          <w15:appearance w15:val="hidden"/>
+          <w14:checkbox>
+            <w14:checked w14:val="0"/>
+            <w14:checkedState w14:val="00FE" w14:font="Wingdings"/>
+            <w14:uncheckedState w14:val="00A8" w14:font="Wingdings"/>
+          </w14:checkbox>
+        </w:sdtPr>
+        <w:sdtEndPr/>
+        <w:sdtContent>
+          <w:r>
+            <w:sym w:font="Wingdings" w:char="F0A8"/>
+          </w:r>
+        </w:sdtContent>
+      </w:sdt>
+      <w:r>
+        <w:t xml:space="preserve"> No</w:t>
+      </w:r>
+    </w:p>
+    <w:tbl>
+      <w:tblPr>
+        <w:tblW w:w="5072" w:type="dxa"/>
+        <w:jc w:val="center"/>
+        <w:tblCellMar>
+          <w:left w:w="0" w:type="dxa"/>
+          <w:right w:w="0" w:type="dxa"/>
+        </w:tblCellMar>
+        <w:tblLook w:val="04A0" w:firstRow="1" w:lastRow="0" w:firstColumn="1" w:lastColumn="0" w:noHBand="0" w:noVBand="1"/>
+        <w:tblDescription w:val="Disappointing and Exceptional labels"/>
+      </w:tblPr>
+      <w:tblGrid>
+        <w:gridCol w:w="5072"/>
+      </w:tblGrid>
+      <w:tr>
+        <w:trPr>
+          <w:trHeight w:val="1098"/>
+          <w:jc w:val="center"/>
+        </w:trPr>
+        <w:tc>
+          <w:tcPr>
+            <w:tcW w:w="5072" w:type="dxa"/>
+          </w:tcPr>
+          <w:p>
+            <w:pPr>
+              <w:pStyle w:val="Heading2"/>
+              <w:jc w:val="center"/>
+            </w:pPr>
+            <w:r>
+              <w:t>Was there any challenges ? And if so how well were these handled ?</w:t>
+            </w:r>
+          </w:p>
+          <w:p>
+            <w:pPr>
+              <w:pStyle w:val="Ratings1-5"/>
+            </w:pPr>
+            <w:sdt>
+              <w:sdtPr>
+                <w:id w:val="-966116160"/>
+                <w15:appearance w15:val="hidden"/>
+                <w14:checkbox>
+                  <w14:checked w14:val="0"/>
+                  <w14:checkedState w14:val="00FE" w14:font="Wingdings"/>
+                  <w14:uncheckedState w14:val="00A8" w14:font="Wingdings"/>
+                </w14:checkbox>
+              </w:sdtPr>
+              <w:sdtEndPr/>
+              <w:sdtContent>
+                <w:r>
+                  <w:sym w:font="Wingdings" w:char="F0A8"/>
+                </w:r>
+              </w:sdtContent>
+            </w:sdt>
+            <w:r>
+              <w:t xml:space="preserve"> 1</w:t>
+            </w:r>
+            <w:r>
+              <w:tab/>
+            </w:r>
+            <w:sdt>
+              <w:sdtPr>
+                <w:id w:val="-538504106"/>
+                <w15:appearance w15:val="hidden"/>
+                <w14:checkbox>
+                  <w14:checked w14:val="0"/>
+                  <w14:checkedState w14:val="00FE" w14:font="Wingdings"/>
+                  <w14:uncheckedState w14:val="00A8" w14:font="Wingdings"/>
+                </w14:checkbox>
+              </w:sdtPr>
+              <w:sdtEndPr/>
+              <w:sdtContent>
+                <w:r>
+                  <w:sym w:font="Wingdings" w:char="F0A8"/>
+                </w:r>
+              </w:sdtContent>
+            </w:sdt>
+            <w:r>
+              <w:t xml:space="preserve"> 2</w:t>
+            </w:r>
+            <w:r>
+              <w:tab/>
+            </w:r>
+            <w:sdt>
+              <w:sdtPr>
+                <w:id w:val="1896772812"/>
+                <w15:appearance w15:val="hidden"/>
+                <w14:checkbox>
+                  <w14:checked w14:val="0"/>
+                  <w14:checkedState w14:val="00FE" w14:font="Wingdings"/>
+                  <w14:uncheckedState w14:val="00A8" w14:font="Wingdings"/>
+                </w14:checkbox>
+              </w:sdtPr>
+              <w:sdtEndPr/>
+              <w:sdtContent>
+                <w:r>
+                  <w:sym w:font="Wingdings" w:char="F0A8"/>
+                </w:r>
+              </w:sdtContent>
+            </w:sdt>
+            <w:r>
+              <w:t xml:space="preserve"> 3</w:t>
+            </w:r>
+            <w:r>
+              <w:tab/>
+            </w:r>
+            <w:sdt>
+              <w:sdtPr>
+                <w:id w:val="148183423"/>
+                <w15:appearance w15:val="hidden"/>
+                <w14:checkbox>
+                  <w14:checked w14:val="1"/>
+                  <w14:checkedState w14:val="00FE" w14:font="Wingdings"/>
+                  <w14:uncheckedState w14:val="00A8" w14:font="Wingdings"/>
+                </w14:checkbox>
+              </w:sdtPr>
+              <w:sdtEndPr/>
+              <w:sdtContent>
+                <w:r>
+                  <w:sym w:font="Wingdings" w:char="F0FE"/>
+                </w:r>
+              </w:sdtContent>
+            </w:sdt>
+            <w:r>
+              <w:t xml:space="preserve"> 4</w:t>
+            </w:r>
+            <w:r>
+              <w:tab/>
+            </w:r>
+            <w:sdt>
+              <w:sdtPr>
+                <w:id w:val="1806739125"/>
+                <w15:appearance w15:val="hidden"/>
+                <w14:checkbox>
+                  <w14:checked w14:val="0"/>
+                  <w14:checkedState w14:val="00FE" w14:font="Wingdings"/>
+                  <w14:uncheckedState w14:val="00A8" w14:font="Wingdings"/>
+                </w14:checkbox>
+              </w:sdtPr>
+              <w:sdtEndPr/>
+              <w:sdtContent>
+                <w:r>
+                  <w:sym w:font="Wingdings" w:char="F0A8"/>
+                </w:r>
+              </w:sdtContent>
+            </w:sdt>
+            <w:r>
+              <w:t xml:space="preserve"> 5</w:t>
+            </w:r>
+          </w:p>
+          <w:tbl>
+            <w:tblPr>
+              <w:tblW w:w="4999" w:type="pct"/>
+              <w:tblCellMar>
+                <w:left w:w="0" w:type="dxa"/>
+                <w:right w:w="0" w:type="dxa"/>
+              </w:tblCellMar>
+              <w:tblLook w:val="04A0" w:firstRow="1" w:lastRow="0" w:firstColumn="1" w:lastColumn="0" w:noHBand="0" w:noVBand="1"/>
+              <w:tblDescription w:val="Disappointing and Exceptional labels"/>
+            </w:tblPr>
+            <w:tblGrid>
+              <w:gridCol w:w="2389"/>
+              <w:gridCol w:w="2682"/>
+            </w:tblGrid>
+            <w:tr>
+              <w:trPr>
+                <w:trHeight w:val="252"/>
+              </w:trPr>
+              <w:tc>
+                <w:tcPr>
+                  <w:tcW w:w="4510" w:type="dxa"/>
+                </w:tcPr>
+                <w:p>
+                  <w:pPr>
+                    <w:pStyle w:val="NoSpacing"/>
+                    <w:jc w:val="center"/>
+                  </w:pPr>
+                  <w:r>
+                    <w:t xml:space="preserve">Very Poorly               ------------      </w:t>
+                  </w:r>
+                </w:p>
+              </w:tc>
+              <w:tc>
+                <w:tcPr>
+                  <w:tcW w:w="4507" w:type="dxa"/>
+                </w:tcPr>
+                <w:p>
+                  <w:pPr>
+                    <w:pStyle w:val="NoSpacing"/>
+                    <w:jc w:val="center"/>
+                  </w:pPr>
+                  <w:r>
+                    <w:t>Exceptionally Well</w:t>
+                  </w:r>
+                </w:p>
+              </w:tc>
+            </w:tr>
+          </w:tbl>
+          <w:p>
+            <w:pPr>
+              <w:pStyle w:val="NoSpacing"/>
+              <w:jc w:val="center"/>
+            </w:pPr>
+          </w:p>
+        </w:tc>
+      </w:tr>
+    </w:tbl>
+    <w:p>
+      <w:pPr>
+        <w:pStyle w:val="Heading2"/>
+        <w:jc w:val="center"/>
+      </w:pPr>
+      <w:r>
+        <w:t xml:space="preserve">Would you recommend </w:t>
+      </w:r>
+      <w:proofErr w:type="spellStart"/>
+      <w:r>
+        <w:t>JMServices</w:t>
+      </w:r>
+      <w:proofErr w:type="spellEnd"/>
+      <w:r>
+        <w:t>’ bootcamp to other organizations / third parties?</w:t>
+      </w:r>
+    </w:p>
+    <w:p>
+      <w:pPr>
+        <w:pStyle w:val="Rating"/>
+      </w:pPr>
+      <w:r>
+        <w:tab/>
+      </w:r>
+      <w:sdt>
+        <w:sdtPr>
+          <w:id w:val="711157115"/>
+          <w15:appearance w15:val="hidden"/>
+          <w14:checkbox>
+            <w14:checked w14:val="1"/>
+            <w14:checkedState w14:val="00FE" w14:font="Wingdings"/>
+            <w14:uncheckedState w14:val="00A8" w14:font="Wingdings"/>
+          </w14:checkbox>
+        </w:sdtPr>
+        <w:sdtEndPr/>
+        <w:sdtContent>
+          <w:r>
+            <w:sym w:font="Wingdings" w:char="F0FE"/>
+          </w:r>
+        </w:sdtContent>
+      </w:sdt>
+      <w:r>
+        <w:t xml:space="preserve"> Yes | </w:t>
+      </w:r>
+      <w:sdt>
+        <w:sdtPr>
+          <w:id w:val="-2030163477"/>
+          <w15:appearance w15:val="hidden"/>
+          <w14:checkbox>
+            <w14:checked w14:val="0"/>
+            <w14:checkedState w14:val="00FE" w14:font="Wingdings"/>
+            <w14:uncheckedState w14:val="00A8" w14:font="Wingdings"/>
+          </w14:checkbox>
+        </w:sdtPr>
+        <w:sdtEndPr/>
+        <w:sdtContent>
+          <w:r>
+            <w:sym w:font="Wingdings" w:char="F0A8"/>
+          </w:r>
+        </w:sdtContent>
+      </w:sdt>
+      <w:r>
+        <w:t xml:space="preserve"> No</w:t>
+      </w:r>
+    </w:p>
+    <w:p>
+      <w:pPr>
+        <w:pStyle w:val="Heading2"/>
+        <w:jc w:val="center"/>
+      </w:pPr>
+      <w:r>
+        <w:t xml:space="preserve">Would you be willing to work with </w:t>
+      </w:r>
+      <w:proofErr w:type="spellStart"/>
+      <w:r>
+        <w:t>JMServices</w:t>
+      </w:r>
+      <w:proofErr w:type="spellEnd"/>
+      <w:r>
+        <w:t xml:space="preserve"> again ?</w:t>
+      </w:r>
+    </w:p>
+    <w:p>
+      <w:pPr>
+        <w:pStyle w:val="Rating"/>
+      </w:pPr>
+      <w:r>
+        <w:tab/>
+      </w:r>
+      <w:sdt>
+        <w:sdtPr>
+          <w:id w:val="1949662016"/>
+          <w15:appearance w15:val="hidden"/>
+          <w14:checkbox>
+            <w14:checked w14:val="1"/>
+            <w14:checkedState w14:val="00FE" w14:font="Wingdings"/>
+            <w14:uncheckedState w14:val="00A8" w14:font="Wingdings"/>
+          </w14:checkbox>
+        </w:sdtPr>
+        <w:sdtEndPr/>
+        <w:sdtContent>
+          <w:r>
+            <w:sym w:font="Wingdings" w:char="F0FE"/>
+          </w:r>
+        </w:sdtContent>
+      </w:sdt>
+      <w:r>
+        <w:t xml:space="preserve"> Yes | </w:t>
+      </w:r>
+      <w:sdt>
+        <w:sdtPr>
+          <w:id w:val="-1388189589"/>
+          <w15:appearance w15:val="hidden"/>
+          <w14:checkbox>
+            <w14:checked w14:val="0"/>
+            <w14:checkedState w14:val="00FE" w14:font="Wingdings"/>
+            <w14:uncheckedState w14:val="00A8" w14:font="Wingdings"/>
+          </w14:checkbox>
+        </w:sdtPr>
+        <w:sdtEndPr/>
+        <w:sdtContent>
+          <w:r>
+            <w:sym w:font="Wingdings" w:char="F0A8"/>
+          </w:r>
+        </w:sdtContent>
+      </w:sdt>
+      <w:r>
+        <w:t xml:space="preserve"> No</w:t>
+      </w:r>
+    </w:p>
+    <w:p>
+      <w:pPr>
+        <w:pStyle w:val="Rating"/>
+      </w:pPr>
+    </w:p>
+    <w:p>
+      <w:pPr>
+        <w:pStyle w:val="Heading2"/>
+        <w:jc w:val="center"/>
+      </w:pPr>
+      <w:r>
+        <w:t>Please brief us why on this decision.</w:t>
+      </w:r>
+    </w:p>
+    <w:p>
+      <w:proofErr w:type="spellStart"/>
+      <w:r>
+        <w:t>Particulary</w:t>
+      </w:r>
+      <w:proofErr w:type="spellEnd"/>
+      <w:r>
+        <w:t xml:space="preserve"> impressed with the adaptability to the circumstances, great inspirational persona, creative and motivational</w:t>
+      </w:r>
+    </w:p>
+    <w:p>
+      <w:pPr>
+        <w:pStyle w:val="Rating"/>
+      </w:pPr>
+      <w:r>
+        <w:t>------------------------------------------------------------------------------------------------------------------------------------------------------------------------------------------------------------------------------------------------------------------------------------------------------------------------------------------------------------------------------------------------------------------------------------------------------</w:t>
+      </w:r>
+    </w:p>
+    <w:p>
+      <w:pPr>
+        <w:pStyle w:val="Heading2"/>
+      </w:pPr>
+    </w:p>
+    <w:p>
+      <w:pPr>
+        <w:pStyle w:val="Heading2"/>
+      </w:pPr>
+      <w:r>
+        <w:t xml:space="preserve">Please Sign Below </w:t>
+      </w:r>
+    </w:p>
+    <w:p>
+      <w:pPr>
+        <w:pStyle w:val="Rating"/>
+      </w:pPr>
+      <w:r>
+        <w:t>Gregory Smith</w:t>
+      </w:r>
+      <w:r>
+        <w:t xml:space="preserve"> – Project Manager At Kaine Management</w:t>
+      </w:r>
+    </w:p>
+    <w:p>
+      <w:pPr>
+        <w:pStyle w:val="Rating"/>
+      </w:pPr>
+      <w:r>
+        <w:t>---------------------------------------------------------------------------------------------------------------------------------------------------</w:t>
+      </w:r>
+    </w:p>
+    <w:p>
+      <w:pPr>
+        <w:pStyle w:val="Rating"/>
+      </w:pPr>
+      <w:r>
         <w:rPr>
+          <w:noProof/>
           <w:sz w:val="144"/>
-          <w:szCs w:val="144"/>
+          <w:szCs w:val="22"/>
         </w:rPr>
+        <w:drawing>
+          <wp:anchor distT="0" distB="0" distL="114300" distR="114300" simplePos="0" relativeHeight="251659264" behindDoc="0" locked="0" layoutInCell="1" allowOverlap="1" wp14:anchorId="7FDB20CC" wp14:editId="1D4E1457">
+            <wp:simplePos x="0" y="0"/>
+            <wp:positionH relativeFrom="column">
+              <wp:posOffset>3895725</wp:posOffset>
+            </wp:positionH>
+            <wp:positionV relativeFrom="paragraph">
+              <wp:posOffset>113665</wp:posOffset>
+            </wp:positionV>
+            <wp:extent cx="2590800" cy="952500"/>
+            <wp:effectExtent l="0" t="0" r="0" b="0"/>
+            <wp:wrapNone/>
+            <wp:docPr id="2" name="Picture 2"/>
+            <wp:cNvGraphicFramePr>
+              <a:graphicFrameLocks xmlns:a="http://schemas.openxmlformats.org/drawingml/2006/main" noChangeAspect="1"/>
+            </wp:cNvGraphicFramePr>
+            <a:graphic xmlns:a="http://schemas.openxmlformats.org/drawingml/2006/main">
+              <a:graphicData uri="http://schemas.openxmlformats.org/drawingml/2006/picture">
+                <pic:pic xmlns:pic="http://schemas.openxmlformats.org/drawingml/2006/picture">
+                  <pic:nvPicPr>
+                    <pic:cNvPr id="1" name="Picture 1"/>
+                    <pic:cNvPicPr/>
+                  </pic:nvPicPr>
+                  <pic:blipFill rotWithShape="1">
+                    <a:blip r:embed="rId4"/>
+                    <a:srcRect t="25285" b="26392"/>
+                    <a:stretch/>
+                  </pic:blipFill>
+                  <pic:spPr bwMode="auto">
+                    <a:xfrm>
+                      <a:off x="0" y="0"/>
+                      <a:ext cx="2590800" cy="952500"/>
+                    </a:xfrm>
+                    <a:prstGeom prst="ellipse">
+                      <a:avLst/>
+                    </a:prstGeom>
+                    <a:ln>
+                      <a:noFill/>
+                    </a:ln>
+                    <a:effectLst>
+                      <a:softEdge rad="112500"/>
+                    </a:effectLst>
+                    <a:extLst>
+                      <a:ext uri="{53640926-AAD7-44D8-BBD7-CCE9431645EC}">
+                        <a14:shadowObscured xmlns:a14="http://schemas.microsoft.com/office/drawing/2010/main"/>
+                      </a:ext>
+                    </a:extLst>
+                  </pic:spPr>
+                </pic:pic>
+              </a:graphicData>
+            </a:graphic>
+            <wp14:sizeRelH relativeFrom="margin">
+              <wp14:pctWidth>0</wp14:pctWidth>
+            </wp14:sizeRelH>
+            <wp14:sizeRelV relativeFrom="margin">
+              <wp14:pctHeight>0</wp14:pctHeight>
+            </wp14:sizeRelV>
+          </wp:anchor>
+        </w:drawing>
+      </w:r>
+    </w:p>
+    <w:p>
+      <w:pPr>
+        <w:pStyle w:val="Rating"/>
       </w:pPr>
-      <w:r>
-        <w:rPr>
-          <w:sz w:val="144"/>
-          <w:szCs w:val="144"/>
-        </w:rPr>
-        <w:t>COMING SOON</w:t>
-      </w:r>
     </w:p>
     <w:sectPr>
       <w:pgSz w:w="11906" w:h="16838"/>
@@ -37,6 +1016,673 @@
         <w:sz w:val="22"/>
         <w:szCs w:val="22"/>
         <w:lang w:val="en-GB" w:eastAsia="en-US" w:bidi="ar-SA"/>
+      </w:rPr>
+    </w:rPrDefault>
+    <w:pPrDefault>
+      <w:pPr>
+        <w:spacing w:after="160" w:line="259" w:lineRule="auto"/>
+      </w:pPr>
+    </w:pPrDefault>
+  </w:docDefaults>
+  <w:latentStyles w:defLockedState="0" w:defUIPriority="99" w:defSemiHidden="0" w:defUnhideWhenUsed="0" w:defQFormat="0" w:count="376">
+    <w:lsdException w:name="Normal" w:uiPriority="0" w:qFormat="1"/>
+    <w:lsdException w:name="heading 1" w:uiPriority="9" w:qFormat="1"/>
+    <w:lsdException w:name="heading 2" w:semiHidden="1" w:uiPriority="1" w:unhideWhenUsed="1" w:qFormat="1"/>
+    <w:lsdException w:name="heading 3" w:semiHidden="1" w:uiPriority="9" w:unhideWhenUsed="1" w:qFormat="1"/>
+    <w:lsdException w:name="heading 4" w:semiHidden="1" w:uiPriority="9" w:unhideWhenUsed="1" w:qFormat="1"/>
+    <w:lsdException w:name="heading 5" w:semiHidden="1" w:uiPriority="9" w:unhideWhenUsed="1" w:qFormat="1"/>
+    <w:lsdException w:name="heading 6" w:semiHidden="1" w:uiPriority="9" w:unhideWhenUsed="1" w:qFormat="1"/>
+    <w:lsdException w:name="heading 7" w:semiHidden="1" w:uiPriority="9" w:unhideWhenUsed="1" w:qFormat="1"/>
+    <w:lsdException w:name="heading 8" w:semiHidden="1" w:uiPriority="9" w:unhideWhenUsed="1" w:qFormat="1"/>
+    <w:lsdException w:name="heading 9" w:semiHidden="1" w:uiPriority="9" w:unhideWhenUsed="1" w:qFormat="1"/>
+    <w:lsdException w:name="index 1" w:semiHidden="1" w:unhideWhenUsed="1"/>
+    <w:lsdException w:name="index 2" w:semiHidden="1" w:unhideWhenUsed="1"/>
+    <w:lsdException w:name="index 3" w:semiHidden="1" w:unhideWhenUsed="1"/>
+    <w:lsdException w:name="index 4" w:semiHidden="1" w:unhideWhenUsed="1"/>
+    <w:lsdException w:name="index 5" w:semiHidden="1" w:unhideWhenUsed="1"/>
+    <w:lsdException w:name="index 6" w:semiHidden="1" w:unhideWhenUsed="1"/>
+    <w:lsdException w:name="index 7" w:semiHidden="1" w:unhideWhenUsed="1"/>
+    <w:lsdException w:name="index 8" w:semiHidden="1" w:unhideWhenUsed="1"/>
+    <w:lsdException w:name="index 9" w:semiHidden="1" w:unhideWhenUsed="1"/>
+    <w:lsdException w:name="toc 1" w:semiHidden="1" w:uiPriority="39" w:unhideWhenUsed="1"/>
+    <w:lsdException w:name="toc 2" w:semiHidden="1" w:uiPriority="39" w:unhideWhenUsed="1"/>
+    <w:lsdException w:name="toc 3" w:semiHidden="1" w:uiPriority="39" w:unhideWhenUsed="1"/>
+    <w:lsdException w:name="toc 4" w:semiHidden="1" w:uiPriority="39" w:unhideWhenUsed="1"/>
+    <w:lsdException w:name="toc 5" w:semiHidden="1" w:uiPriority="39" w:unhideWhenUsed="1"/>
+    <w:lsdException w:name="toc 6" w:semiHidden="1" w:uiPriority="39" w:unhideWhenUsed="1"/>
+    <w:lsdException w:name="toc 7" w:semiHidden="1" w:uiPriority="39" w:unhideWhenUsed="1"/>
+    <w:lsdException w:name="toc 8" w:semiHidden="1" w:uiPriority="39" w:unhideWhenUsed="1"/>
+    <w:lsdException w:name="toc 9" w:semiHidden="1" w:uiPriority="39" w:unhideWhenUsed="1"/>
+    <w:lsdException w:name="Normal Indent" w:semiHidden="1" w:unhideWhenUsed="1"/>
+    <w:lsdException w:name="footnote text" w:semiHidden="1" w:unhideWhenUsed="1"/>
+    <w:lsdException w:name="annotation text" w:semiHidden="1" w:unhideWhenUsed="1"/>
+    <w:lsdException w:name="header" w:semiHidden="1" w:unhideWhenUsed="1"/>
+    <w:lsdException w:name="footer" w:semiHidden="1" w:unhideWhenUsed="1"/>
+    <w:lsdException w:name="index heading" w:semiHidden="1" w:unhideWhenUsed="1"/>
+    <w:lsdException w:name="caption" w:semiHidden="1" w:uiPriority="35" w:unhideWhenUsed="1" w:qFormat="1"/>
+    <w:lsdException w:name="table of figures" w:semiHidden="1" w:unhideWhenUsed="1"/>
+    <w:lsdException w:name="envelope address" w:semiHidden="1" w:unhideWhenUsed="1"/>
+    <w:lsdException w:name="envelope return" w:semiHidden="1" w:unhideWhenUsed="1"/>
+    <w:lsdException w:name="footnote reference" w:semiHidden="1" w:unhideWhenUsed="1"/>
+    <w:lsdException w:name="annotation reference" w:semiHidden="1" w:unhideWhenUsed="1"/>
+    <w:lsdException w:name="line number" w:semiHidden="1" w:unhideWhenUsed="1"/>
+    <w:lsdException w:name="page number" w:semiHidden="1" w:unhideWhenUsed="1"/>
+    <w:lsdException w:name="endnote reference" w:semiHidden="1" w:unhideWhenUsed="1"/>
+    <w:lsdException w:name="endnote text" w:semiHidden="1" w:unhideWhenUsed="1"/>
+    <w:lsdException w:name="table of authorities" w:semiHidden="1" w:unhideWhenUsed="1"/>
+    <w:lsdException w:name="macro" w:semiHidden="1" w:unhideWhenUsed="1"/>
+    <w:lsdException w:name="toa heading" w:semiHidden="1" w:unhideWhenUsed="1"/>
+    <w:lsdException w:name="List" w:semiHidden="1" w:unhideWhenUsed="1"/>
+    <w:lsdException w:name="List Bullet" w:semiHidden="1" w:unhideWhenUsed="1"/>
+    <w:lsdException w:name="List Number" w:semiHidden="1" w:unhideWhenUsed="1"/>
+    <w:lsdException w:name="List 2" w:semiHidden="1" w:unhideWhenUsed="1"/>
+    <w:lsdException w:name="List 3" w:semiHidden="1" w:unhideWhenUsed="1"/>
+    <w:lsdException w:name="List 4" w:semiHidden="1" w:unhideWhenUsed="1"/>
+    <w:lsdException w:name="List 5" w:semiHidden="1" w:unhideWhenUsed="1"/>
+    <w:lsdException w:name="List Bullet 2" w:semiHidden="1" w:unhideWhenUsed="1"/>
+    <w:lsdException w:name="List Bullet 3" w:semiHidden="1" w:unhideWhenUsed="1"/>
+    <w:lsdException w:name="List Bullet 4" w:semiHidden="1" w:unhideWhenUsed="1"/>
+    <w:lsdException w:name="List Bullet 5" w:semiHidden="1" w:unhideWhenUsed="1"/>
+    <w:lsdException w:name="List Number 2" w:semiHidden="1" w:unhideWhenUsed="1"/>
+    <w:lsdException w:name="List Number 3" w:semiHidden="1" w:unhideWhenUsed="1"/>
+    <w:lsdException w:name="List Number 4" w:semiHidden="1" w:unhideWhenUsed="1"/>
+    <w:lsdException w:name="List Number 5" w:semiHidden="1" w:unhideWhenUsed="1"/>
+    <w:lsdException w:name="Title" w:uiPriority="1" w:qFormat="1"/>
+    <w:lsdException w:name="Closing" w:semiHidden="1" w:unhideWhenUsed="1"/>
+    <w:lsdException w:name="Signature" w:semiHidden="1" w:unhideWhenUsed="1"/>
+    <w:lsdException w:name="Default Paragraph Font" w:semiHidden="1" w:uiPriority="1" w:unhideWhenUsed="1"/>
+    <w:lsdException w:name="Body Text" w:semiHidden="1" w:unhideWhenUsed="1"/>
+    <w:lsdException w:name="Body Text Indent" w:semiHidden="1" w:unhideWhenUsed="1"/>
+    <w:lsdException w:name="List Continue" w:semiHidden="1" w:unhideWhenUsed="1"/>
+    <w:lsdException w:name="List Continue 2" w:semiHidden="1" w:unhideWhenUsed="1"/>
+    <w:lsdException w:name="List Continue 3" w:semiHidden="1" w:unhideWhenUsed="1"/>
+    <w:lsdException w:name="List Continue 4" w:semiHidden="1" w:unhideWhenUsed="1"/>
+    <w:lsdException w:name="List Continue 5" w:semiHidden="1" w:unhideWhenUsed="1"/>
+    <w:lsdException w:name="Message Header" w:semiHidden="1" w:unhideWhenUsed="1"/>
+    <w:lsdException w:name="Subtitle" w:uiPriority="11" w:qFormat="1"/>
+    <w:lsdException w:name="Salutation" w:semiHidden="1" w:unhideWhenUsed="1"/>
+    <w:lsdException w:name="Date" w:semiHidden="1" w:unhideWhenUsed="1"/>
+    <w:lsdException w:name="Body Text First Indent" w:semiHidden="1" w:unhideWhenUsed="1"/>
+    <w:lsdException w:name="Body Text First Indent 2" w:semiHidden="1" w:unhideWhenUsed="1"/>
+    <w:lsdException w:name="Note Heading" w:semiHidden="1" w:unhideWhenUsed="1"/>
+    <w:lsdException w:name="Body Text 2" w:semiHidden="1" w:unhideWhenUsed="1"/>
+    <w:lsdException w:name="Body Text 3" w:semiHidden="1" w:unhideWhenUsed="1"/>
+    <w:lsdException w:name="Body Text Indent 2" w:semiHidden="1" w:unhideWhenUsed="1"/>
+    <w:lsdException w:name="Body Text Indent 3" w:semiHidden="1" w:unhideWhenUsed="1"/>
+    <w:lsdException w:name="Block Text" w:semiHidden="1" w:unhideWhenUsed="1"/>
+    <w:lsdException w:name="Hyperlink" w:semiHidden="1" w:unhideWhenUsed="1"/>
+    <w:lsdException w:name="FollowedHyperlink" w:semiHidden="1" w:unhideWhenUsed="1"/>
+    <w:lsdException w:name="Strong" w:uiPriority="22" w:qFormat="1"/>
+    <w:lsdException w:name="Emphasis" w:uiPriority="20" w:qFormat="1"/>
+    <w:lsdException w:name="Document Map" w:semiHidden="1" w:unhideWhenUsed="1"/>
+    <w:lsdException w:name="Plain Text" w:semiHidden="1" w:unhideWhenUsed="1"/>
+    <w:lsdException w:name="E-mail Signature" w:semiHidden="1" w:unhideWhenUsed="1"/>
+    <w:lsdException w:name="HTML Top of Form" w:semiHidden="1" w:unhideWhenUsed="1"/>
+    <w:lsdException w:name="HTML Bottom of Form" w:semiHidden="1" w:unhideWhenUsed="1"/>
+    <w:lsdException w:name="Normal (Web)" w:semiHidden="1" w:unhideWhenUsed="1"/>
+    <w:lsdException w:name="HTML Acronym" w:semiHidden="1" w:unhideWhenUsed="1"/>
+    <w:lsdException w:name="HTML Address" w:semiHidden="1" w:unhideWhenUsed="1"/>
+    <w:lsdException w:name="HTML Cite" w:semiHidden="1" w:unhideWhenUsed="1"/>
+    <w:lsdException w:name="HTML Code" w:semiHidden="1" w:unhideWhenUsed="1"/>
+    <w:lsdException w:name="HTML Definition" w:semiHidden="1" w:unhideWhenUsed="1"/>
+    <w:lsdException w:name="HTML Keyboard" w:semiHidden="1" w:unhideWhenUsed="1"/>
+    <w:lsdException w:name="HTML Preformatted" w:semiHidden="1" w:unhideWhenUsed="1"/>
+    <w:lsdException w:name="HTML Sample" w:semiHidden="1" w:unhideWhenUsed="1"/>
+    <w:lsdException w:name="HTML Typewriter" w:semiHidden="1" w:unhideWhenUsed="1"/>
+    <w:lsdException w:name="HTML Variable" w:semiHidden="1" w:unhideWhenUsed="1"/>
+    <w:lsdException w:name="Normal Table" w:semiHidden="1" w:unhideWhenUsed="1"/>
+    <w:lsdException w:name="annotation subject" w:semiHidden="1" w:unhideWhenUsed="1"/>
+    <w:lsdException w:name="No List" w:semiHidden="1" w:unhideWhenUsed="1"/>
+    <w:lsdException w:name="Outline List 1" w:semiHidden="1" w:unhideWhenUsed="1"/>
+    <w:lsdException w:name="Outline List 2" w:semiHidden="1" w:unhideWhenUsed="1"/>
+    <w:lsdException w:name="Outline List 3" w:semiHidden="1" w:unhideWhenUsed="1"/>
+    <w:lsdException w:name="Table Simple 1" w:semiHidden="1" w:unhideWhenUsed="1"/>
+    <w:lsdException w:name="Table Simple 2" w:semiHidden="1" w:unhideWhenUsed="1"/>
+    <w:lsdException w:name="Table Simple 3" w:semiHidden="1" w:unhideWhenUsed="1"/>
+    <w:lsdException w:name="Table Classic 1" w:semiHidden="1" w:unhideWhenUsed="1"/>
+    <w:lsdException w:name="Table Classic 2" w:semiHidden="1" w:unhideWhenUsed="1"/>
+    <w:lsdException w:name="Table Classic 3" w:semiHidden="1" w:unhideWhenUsed="1"/>
+    <w:lsdException w:name="Table Classic 4" w:semiHidden="1" w:unhideWhenUsed="1"/>
+    <w:lsdException w:name="Table Colorful 1" w:semiHidden="1" w:unhideWhenUsed="1"/>
+    <w:lsdException w:name="Table Colorful 2" w:semiHidden="1" w:unhideWhenUsed="1"/>
+    <w:lsdException w:name="Table Colorful 3" w:semiHidden="1" w:unhideWhenUsed="1"/>
+    <w:lsdException w:name="Table Columns 1" w:semiHidden="1" w:unhideWhenUsed="1"/>
+    <w:lsdException w:name="Table Columns 2" w:semiHidden="1" w:unhideWhenUsed="1"/>
+    <w:lsdException w:name="Table Columns 3" w:semiHidden="1" w:unhideWhenUsed="1"/>
+    <w:lsdException w:name="Table Columns 4" w:semiHidden="1" w:unhideWhenUsed="1"/>
+    <w:lsdException w:name="Table Columns 5" w:semiHidden="1" w:unhideWhenUsed="1"/>
+    <w:lsdException w:name="Table Grid 1" w:semiHidden="1" w:unhideWhenUsed="1"/>
+    <w:lsdException w:name="Table Grid 2" w:semiHidden="1" w:unhideWhenUsed="1"/>
+    <w:lsdException w:name="Table Grid 3" w:semiHidden="1" w:unhideWhenUsed="1"/>
+    <w:lsdException w:name="Table Grid 4" w:semiHidden="1" w:unhideWhenUsed="1"/>
+    <w:lsdException w:name="Table Grid 5" w:semiHidden="1" w:unhideWhenUsed="1"/>
+    <w:lsdException w:name="Table Grid 6" w:semiHidden="1" w:unhideWhenUsed="1"/>
+    <w:lsdException w:name="Table Grid 7" w:semiHidden="1" w:unhideWhenUsed="1"/>
+    <w:lsdException w:name="Table Grid 8" w:semiHidden="1" w:unhideWhenUsed="1"/>
+    <w:lsdException w:name="Table List 1" w:semiHidden="1" w:unhideWhenUsed="1"/>
+    <w:lsdException w:name="Table List 2" w:semiHidden="1" w:unhideWhenUsed="1"/>
+    <w:lsdException w:name="Table List 3" w:semiHidden="1" w:unhideWhenUsed="1"/>
+    <w:lsdException w:name="Table List 4" w:semiHidden="1" w:unhideWhenUsed="1"/>
+    <w:lsdException w:name="Table List 5" w:semiHidden="1" w:unhideWhenUsed="1"/>
+    <w:lsdException w:name="Table List 6" w:semiHidden="1" w:unhideWhenUsed="1"/>
+    <w:lsdException w:name="Table List 7" w:semiHidden="1" w:unhideWhenUsed="1"/>
+    <w:lsdException w:name="Table List 8" w:semiHidden="1" w:unhideWhenUsed="1"/>
+    <w:lsdException w:name="Table 3D effects 1" w:semiHidden="1" w:unhideWhenUsed="1"/>
+    <w:lsdException w:name="Table 3D effects 2" w:semiHidden="1" w:unhideWhenUsed="1"/>
+    <w:lsdException w:name="Table 3D effects 3" w:semiHidden="1" w:unhideWhenUsed="1"/>
+    <w:lsdException w:name="Table Contemporary" w:semiHidden="1" w:unhideWhenUsed="1"/>
+    <w:lsdException w:name="Table Elegant" w:semiHidden="1" w:unhideWhenUsed="1"/>
+    <w:lsdException w:name="Table Professional" w:semiHidden="1" w:unhideWhenUsed="1"/>
+    <w:lsdException w:name="Table Subtle 1" w:semiHidden="1" w:unhideWhenUsed="1"/>
+    <w:lsdException w:name="Table Subtle 2" w:semiHidden="1" w:unhideWhenUsed="1"/>
+    <w:lsdException w:name="Table Web 1" w:semiHidden="1" w:unhideWhenUsed="1"/>
+    <w:lsdException w:name="Table Web 2" w:semiHidden="1" w:unhideWhenUsed="1"/>
+    <w:lsdException w:name="Table Web 3" w:semiHidden="1" w:unhideWhenUsed="1"/>
+    <w:lsdException w:name="Balloon Text" w:semiHidden="1" w:unhideWhenUsed="1"/>
+    <w:lsdException w:name="Table Grid" w:uiPriority="39"/>
+    <w:lsdException w:name="Table Theme" w:semiHidden="1" w:unhideWhenUsed="1"/>
+    <w:lsdException w:name="Placeholder Text" w:semiHidden="1"/>
+    <w:lsdException w:name="No Spacing" w:uiPriority="1" w:qFormat="1"/>
+    <w:lsdException w:name="Light Shading" w:uiPriority="60"/>
+    <w:lsdException w:name="Light List" w:uiPriority="61"/>
+    <w:lsdException w:name="Light Grid" w:uiPriority="62"/>
+    <w:lsdException w:name="Medium Shading 1" w:uiPriority="63"/>
+    <w:lsdException w:name="Medium Shading 2" w:uiPriority="64"/>
+    <w:lsdException w:name="Medium List 1" w:uiPriority="65"/>
+    <w:lsdException w:name="Medium List 2" w:uiPriority="66"/>
+    <w:lsdException w:name="Medium Grid 1" w:uiPriority="67"/>
+    <w:lsdException w:name="Medium Grid 2" w:uiPriority="68"/>
+    <w:lsdException w:name="Medium Grid 3" w:uiPriority="69"/>
+    <w:lsdException w:name="Dark List" w:uiPriority="70"/>
+    <w:lsdException w:name="Colorful Shading" w:uiPriority="71"/>
+    <w:lsdException w:name="Colorful List" w:uiPriority="72"/>
+    <w:lsdException w:name="Colorful Grid" w:uiPriority="73"/>
+    <w:lsdException w:name="Light Shading Accent 1" w:uiPriority="60"/>
+    <w:lsdException w:name="Light List Accent 1" w:uiPriority="61"/>
+    <w:lsdException w:name="Light Grid Accent 1" w:uiPriority="62"/>
+    <w:lsdException w:name="Medium Shading 1 Accent 1" w:uiPriority="63"/>
+    <w:lsdException w:name="Medium Shading 2 Accent 1" w:uiPriority="64"/>
+    <w:lsdException w:name="Medium List 1 Accent 1" w:uiPriority="65"/>
+    <w:lsdException w:name="Revision" w:semiHidden="1"/>
+    <w:lsdException w:name="List Paragraph" w:uiPriority="34" w:qFormat="1"/>
+    <w:lsdException w:name="Quote" w:uiPriority="29" w:qFormat="1"/>
+    <w:lsdException w:name="Intense Quote" w:uiPriority="30" w:qFormat="1"/>
+    <w:lsdException w:name="Medium List 2 Accent 1" w:uiPriority="66"/>
+    <w:lsdException w:name="Medium Grid 1 Accent 1" w:uiPriority="67"/>
+    <w:lsdException w:name="Medium Grid 2 Accent 1" w:uiPriority="68"/>
+    <w:lsdException w:name="Medium Grid 3 Accent 1" w:uiPriority="69"/>
+    <w:lsdException w:name="Dark List Accent 1" w:uiPriority="70"/>
+    <w:lsdException w:name="Colorful Shading Accent 1" w:uiPriority="71"/>
+    <w:lsdException w:name="Colorful List Accent 1" w:uiPriority="72"/>
+    <w:lsdException w:name="Colorful Grid Accent 1" w:uiPriority="73"/>
+    <w:lsdException w:name="Light Shading Accent 2" w:uiPriority="60"/>
+    <w:lsdException w:name="Light List Accent 2" w:uiPriority="61"/>
+    <w:lsdException w:name="Light Grid Accent 2" w:uiPriority="62"/>
+    <w:lsdException w:name="Medium Shading 1 Accent 2" w:uiPriority="63"/>
+    <w:lsdException w:name="Medium Shading 2 Accent 2" w:uiPriority="64"/>
+    <w:lsdException w:name="Medium List 1 Accent 2" w:uiPriority="65"/>
+    <w:lsdException w:name="Medium List 2 Accent 2" w:uiPriority="66"/>
+    <w:lsdException w:name="Medium Grid 1 Accent 2" w:uiPriority="67"/>
+    <w:lsdException w:name="Medium Grid 2 Accent 2" w:uiPriority="68"/>
+    <w:lsdException w:name="Medium Grid 3 Accent 2" w:uiPriority="69"/>
+    <w:lsdException w:name="Dark List Accent 2" w:uiPriority="70"/>
+    <w:lsdException w:name="Colorful Shading Accent 2" w:uiPriority="71"/>
+    <w:lsdException w:name="Colorful List Accent 2" w:uiPriority="72"/>
+    <w:lsdException w:name="Colorful Grid Accent 2" w:uiPriority="73"/>
+    <w:lsdException w:name="Light Shading Accent 3" w:uiPriority="60"/>
+    <w:lsdException w:name="Light List Accent 3" w:uiPriority="61"/>
+    <w:lsdException w:name="Light Grid Accent 3" w:uiPriority="62"/>
+    <w:lsdException w:name="Medium Shading 1 Accent 3" w:uiPriority="63"/>
+    <w:lsdException w:name="Medium Shading 2 Accent 3" w:uiPriority="64"/>
+    <w:lsdException w:name="Medium List 1 Accent 3" w:uiPriority="65"/>
+    <w:lsdException w:name="Medium List 2 Accent 3" w:uiPriority="66"/>
+    <w:lsdException w:name="Medium Grid 1 Accent 3" w:uiPriority="67"/>
+    <w:lsdException w:name="Medium Grid 2 Accent 3" w:uiPriority="68"/>
+    <w:lsdException w:name="Medium Grid 3 Accent 3" w:uiPriority="69"/>
+    <w:lsdException w:name="Dark List Accent 3" w:uiPriority="70"/>
+    <w:lsdException w:name="Colorful Shading Accent 3" w:uiPriority="71"/>
+    <w:lsdException w:name="Colorful List Accent 3" w:uiPriority="72"/>
+    <w:lsdException w:name="Colorful Grid Accent 3" w:uiPriority="73"/>
+    <w:lsdException w:name="Light Shading Accent 4" w:uiPriority="60"/>
+    <w:lsdException w:name="Light List Accent 4" w:uiPriority="61"/>
+    <w:lsdException w:name="Light Grid Accent 4" w:uiPriority="62"/>
+    <w:lsdException w:name="Medium Shading 1 Accent 4" w:uiPriority="63"/>
+    <w:lsdException w:name="Medium Shading 2 Accent 4" w:uiPriority="64"/>
+    <w:lsdException w:name="Medium List 1 Accent 4" w:uiPriority="65"/>
+    <w:lsdException w:name="Medium List 2 Accent 4" w:uiPriority="66"/>
+    <w:lsdException w:name="Medium Grid 1 Accent 4" w:uiPriority="67"/>
+    <w:lsdException w:name="Medium Grid 2 Accent 4" w:uiPriority="68"/>
+    <w:lsdException w:name="Medium Grid 3 Accent 4" w:uiPriority="69"/>
+    <w:lsdException w:name="Dark List Accent 4" w:uiPriority="70"/>
+    <w:lsdException w:name="Colorful Shading Accent 4" w:uiPriority="71"/>
+    <w:lsdException w:name="Colorful List Accent 4" w:uiPriority="72"/>
+    <w:lsdException w:name="Colorful Grid Accent 4" w:uiPriority="73"/>
+    <w:lsdException w:name="Light Shading Accent 5" w:uiPriority="60"/>
+    <w:lsdException w:name="Light List Accent 5" w:uiPriority="61"/>
+    <w:lsdException w:name="Light Grid Accent 5" w:uiPriority="62"/>
+    <w:lsdException w:name="Medium Shading 1 Accent 5" w:uiPriority="63"/>
+    <w:lsdException w:name="Medium Shading 2 Accent 5" w:uiPriority="64"/>
+    <w:lsdException w:name="Medium List 1 Accent 5" w:uiPriority="65"/>
+    <w:lsdException w:name="Medium List 2 Accent 5" w:uiPriority="66"/>
+    <w:lsdException w:name="Medium Grid 1 Accent 5" w:uiPriority="67"/>
+    <w:lsdException w:name="Medium Grid 2 Accent 5" w:uiPriority="68"/>
+    <w:lsdException w:name="Medium Grid 3 Accent 5" w:uiPriority="69"/>
+    <w:lsdException w:name="Dark List Accent 5" w:uiPriority="70"/>
+    <w:lsdException w:name="Colorful Shading Accent 5" w:uiPriority="71"/>
+    <w:lsdException w:name="Colorful List Accent 5" w:uiPriority="72"/>
+    <w:lsdException w:name="Colorful Grid Accent 5" w:uiPriority="73"/>
+    <w:lsdException w:name="Light Shading Accent 6" w:uiPriority="60"/>
+    <w:lsdException w:name="Light List Accent 6" w:uiPriority="61"/>
+    <w:lsdException w:name="Light Grid Accent 6" w:uiPriority="62"/>
+    <w:lsdException w:name="Medium Shading 1 Accent 6" w:uiPriority="63"/>
+    <w:lsdException w:name="Medium Shading 2 Accent 6" w:uiPriority="64"/>
+    <w:lsdException w:name="Medium List 1 Accent 6" w:uiPriority="65"/>
+    <w:lsdException w:name="Medium List 2 Accent 6" w:uiPriority="66"/>
+    <w:lsdException w:name="Medium Grid 1 Accent 6" w:uiPriority="67"/>
+    <w:lsdException w:name="Medium Grid 2 Accent 6" w:uiPriority="68"/>
+    <w:lsdException w:name="Medium Grid 3 Accent 6" w:uiPriority="69"/>
+    <w:lsdException w:name="Dark List Accent 6" w:uiPriority="70"/>
+    <w:lsdException w:name="Colorful Shading Accent 6" w:uiPriority="71"/>
+    <w:lsdException w:name="Colorful List Accent 6" w:uiPriority="72"/>
+    <w:lsdException w:name="Colorful Grid Accent 6" w:uiPriority="73"/>
+    <w:lsdException w:name="Subtle Emphasis" w:uiPriority="19" w:qFormat="1"/>
+    <w:lsdException w:name="Intense Emphasis" w:uiPriority="21" w:qFormat="1"/>
+    <w:lsdException w:name="Subtle Reference" w:uiPriority="31" w:qFormat="1"/>
+    <w:lsdException w:name="Intense Reference" w:uiPriority="32" w:qFormat="1"/>
+    <w:lsdException w:name="Book Title" w:uiPriority="33" w:qFormat="1"/>
+    <w:lsdException w:name="Bibliography" w:semiHidden="1" w:uiPriority="37" w:unhideWhenUsed="1"/>
+    <w:lsdException w:name="TOC Heading" w:semiHidden="1" w:uiPriority="39" w:unhideWhenUsed="1" w:qFormat="1"/>
+    <w:lsdException w:name="Plain Table 1" w:uiPriority="41"/>
+    <w:lsdException w:name="Plain Table 2" w:uiPriority="42"/>
+    <w:lsdException w:name="Plain Table 3" w:uiPriority="43"/>
+    <w:lsdException w:name="Plain Table 4" w:uiPriority="44"/>
+    <w:lsdException w:name="Plain Table 5" w:uiPriority="45"/>
+    <w:lsdException w:name="Grid Table Light" w:uiPriority="40"/>
+    <w:lsdException w:name="Grid Table 1 Light" w:uiPriority="46"/>
+    <w:lsdException w:name="Grid Table 2" w:uiPriority="47"/>
+    <w:lsdException w:name="Grid Table 3" w:uiPriority="48"/>
+    <w:lsdException w:name="Grid Table 4" w:uiPriority="49"/>
+    <w:lsdException w:name="Grid Table 5 Dark" w:uiPriority="50"/>
+    <w:lsdException w:name="Grid Table 6 Colorful" w:uiPriority="51"/>
+    <w:lsdException w:name="Grid Table 7 Colorful" w:uiPriority="52"/>
+    <w:lsdException w:name="Grid Table 1 Light Accent 1" w:uiPriority="46"/>
+    <w:lsdException w:name="Grid Table 2 Accent 1" w:uiPriority="47"/>
+    <w:lsdException w:name="Grid Table 3 Accent 1" w:uiPriority="48"/>
+    <w:lsdException w:name="Grid Table 4 Accent 1" w:uiPriority="49"/>
+    <w:lsdException w:name="Grid Table 5 Dark Accent 1" w:uiPriority="50"/>
+    <w:lsdException w:name="Grid Table 6 Colorful Accent 1" w:uiPriority="51"/>
+    <w:lsdException w:name="Grid Table 7 Colorful Accent 1" w:uiPriority="52"/>
+    <w:lsdException w:name="Grid Table 1 Light Accent 2" w:uiPriority="46"/>
+    <w:lsdException w:name="Grid Table 2 Accent 2" w:uiPriority="47"/>
+    <w:lsdException w:name="Grid Table 3 Accent 2" w:uiPriority="48"/>
+    <w:lsdException w:name="Grid Table 4 Accent 2" w:uiPriority="49"/>
+    <w:lsdException w:name="Grid Table 5 Dark Accent 2" w:uiPriority="50"/>
+    <w:lsdException w:name="Grid Table 6 Colorful Accent 2" w:uiPriority="51"/>
+    <w:lsdException w:name="Grid Table 7 Colorful Accent 2" w:uiPriority="52"/>
+    <w:lsdException w:name="Grid Table 1 Light Accent 3" w:uiPriority="46"/>
+    <w:lsdException w:name="Grid Table 2 Accent 3" w:uiPriority="47"/>
+    <w:lsdException w:name="Grid Table 3 Accent 3" w:uiPriority="48"/>
+    <w:lsdException w:name="Grid Table 4 Accent 3" w:uiPriority="49"/>
+    <w:lsdException w:name="Grid Table 5 Dark Accent 3" w:uiPriority="50"/>
+    <w:lsdException w:name="Grid Table 6 Colorful Accent 3" w:uiPriority="51"/>
+    <w:lsdException w:name="Grid Table 7 Colorful Accent 3" w:uiPriority="52"/>
+    <w:lsdException w:name="Grid Table 1 Light Accent 4" w:uiPriority="46"/>
+    <w:lsdException w:name="Grid Table 2 Accent 4" w:uiPriority="47"/>
+    <w:lsdException w:name="Grid Table 3 Accent 4" w:uiPriority="48"/>
+    <w:lsdException w:name="Grid Table 4 Accent 4" w:uiPriority="49"/>
+    <w:lsdException w:name="Grid Table 5 Dark Accent 4" w:uiPriority="50"/>
+    <w:lsdException w:name="Grid Table 6 Colorful Accent 4" w:uiPriority="51"/>
+    <w:lsdException w:name="Grid Table 7 Colorful Accent 4" w:uiPriority="52"/>
+    <w:lsdException w:name="Grid Table 1 Light Accent 5" w:uiPriority="46"/>
+    <w:lsdException w:name="Grid Table 2 Accent 5" w:uiPriority="47"/>
+    <w:lsdException w:name="Grid Table 3 Accent 5" w:uiPriority="48"/>
+    <w:lsdException w:name="Grid Table 4 Accent 5" w:uiPriority="49"/>
+    <w:lsdException w:name="Grid Table 5 Dark Accent 5" w:uiPriority="50"/>
+    <w:lsdException w:name="Grid Table 6 Colorful Accent 5" w:uiPriority="51"/>
+    <w:lsdException w:name="Grid Table 7 Colorful Accent 5" w:uiPriority="52"/>
+    <w:lsdException w:name="Grid Table 1 Light Accent 6" w:uiPriority="46"/>
+    <w:lsdException w:name="Grid Table 2 Accent 6" w:uiPriority="47"/>
+    <w:lsdException w:name="Grid Table 3 Accent 6" w:uiPriority="48"/>
+    <w:lsdException w:name="Grid Table 4 Accent 6" w:uiPriority="49"/>
+    <w:lsdException w:name="Grid Table 5 Dark Accent 6" w:uiPriority="50"/>
+    <w:lsdException w:name="Grid Table 6 Colorful Accent 6" w:uiPriority="51"/>
+    <w:lsdException w:name="Grid Table 7 Colorful Accent 6" w:uiPriority="52"/>
+    <w:lsdException w:name="List Table 1 Light" w:uiPriority="46"/>
+    <w:lsdException w:name="List Table 2" w:uiPriority="47"/>
+    <w:lsdException w:name="List Table 3" w:uiPriority="48"/>
+    <w:lsdException w:name="List Table 4" w:uiPriority="49"/>
+    <w:lsdException w:name="List Table 5 Dark" w:uiPriority="50"/>
+    <w:lsdException w:name="List Table 6 Colorful" w:uiPriority="51"/>
+    <w:lsdException w:name="List Table 7 Colorful" w:uiPriority="52"/>
+    <w:lsdException w:name="List Table 1 Light Accent 1" w:uiPriority="46"/>
+    <w:lsdException w:name="List Table 2 Accent 1" w:uiPriority="47"/>
+    <w:lsdException w:name="List Table 3 Accent 1" w:uiPriority="48"/>
+    <w:lsdException w:name="List Table 4 Accent 1" w:uiPriority="49"/>
+    <w:lsdException w:name="List Table 5 Dark Accent 1" w:uiPriority="50"/>
+    <w:lsdException w:name="List Table 6 Colorful Accent 1" w:uiPriority="51"/>
+    <w:lsdException w:name="List Table 7 Colorful Accent 1" w:uiPriority="52"/>
+    <w:lsdException w:name="List Table 1 Light Accent 2" w:uiPriority="46"/>
+    <w:lsdException w:name="List Table 2 Accent 2" w:uiPriority="47"/>
+    <w:lsdException w:name="List Table 3 Accent 2" w:uiPriority="48"/>
+    <w:lsdException w:name="List Table 4 Accent 2" w:uiPriority="49"/>
+    <w:lsdException w:name="List Table 5 Dark Accent 2" w:uiPriority="50"/>
+    <w:lsdException w:name="List Table 6 Colorful Accent 2" w:uiPriority="51"/>
+    <w:lsdException w:name="List Table 7 Colorful Accent 2" w:uiPriority="52"/>
+    <w:lsdException w:name="List Table 1 Light Accent 3" w:uiPriority="46"/>
+    <w:lsdException w:name="List Table 2 Accent 3" w:uiPriority="47"/>
+    <w:lsdException w:name="List Table 3 Accent 3" w:uiPriority="48"/>
+    <w:lsdException w:name="List Table 4 Accent 3" w:uiPriority="49"/>
+    <w:lsdException w:name="List Table 5 Dark Accent 3" w:uiPriority="50"/>
+    <w:lsdException w:name="List Table 6 Colorful Accent 3" w:uiPriority="51"/>
+    <w:lsdException w:name="List Table 7 Colorful Accent 3" w:uiPriority="52"/>
+    <w:lsdException w:name="List Table 1 Light Accent 4" w:uiPriority="46"/>
+    <w:lsdException w:name="List Table 2 Accent 4" w:uiPriority="47"/>
+    <w:lsdException w:name="List Table 3 Accent 4" w:uiPriority="48"/>
+    <w:lsdException w:name="List Table 4 Accent 4" w:uiPriority="49"/>
+    <w:lsdException w:name="List Table 5 Dark Accent 4" w:uiPriority="50"/>
+    <w:lsdException w:name="List Table 6 Colorful Accent 4" w:uiPriority="51"/>
+    <w:lsdException w:name="List Table 7 Colorful Accent 4" w:uiPriority="52"/>
+    <w:lsdException w:name="List Table 1 Light Accent 5" w:uiPriority="46"/>
+    <w:lsdException w:name="List Table 2 Accent 5" w:uiPriority="47"/>
+    <w:lsdException w:name="List Table 3 Accent 5" w:uiPriority="48"/>
+    <w:lsdException w:name="List Table 4 Accent 5" w:uiPriority="49"/>
+    <w:lsdException w:name="List Table 5 Dark Accent 5" w:uiPriority="50"/>
+    <w:lsdException w:name="List Table 6 Colorful Accent 5" w:uiPriority="51"/>
+    <w:lsdException w:name="List Table 7 Colorful Accent 5" w:uiPriority="52"/>
+    <w:lsdException w:name="List Table 1 Light Accent 6" w:uiPriority="46"/>
+    <w:lsdException w:name="List Table 2 Accent 6" w:uiPriority="47"/>
+    <w:lsdException w:name="List Table 3 Accent 6" w:uiPriority="48"/>
+    <w:lsdException w:name="List Table 4 Accent 6" w:uiPriority="49"/>
+    <w:lsdException w:name="List Table 5 Dark Accent 6" w:uiPriority="50"/>
+    <w:lsdException w:name="List Table 6 Colorful Accent 6" w:uiPriority="51"/>
+    <w:lsdException w:name="List Table 7 Colorful Accent 6" w:uiPriority="52"/>
+    <w:lsdException w:name="Mention" w:semiHidden="1" w:unhideWhenUsed="1"/>
+    <w:lsdException w:name="Smart Hyperlink" w:semiHidden="1" w:unhideWhenUsed="1"/>
+    <w:lsdException w:name="Hashtag" w:semiHidden="1" w:unhideWhenUsed="1"/>
+    <w:lsdException w:name="Unresolved Mention" w:semiHidden="1" w:unhideWhenUsed="1"/>
+    <w:lsdException w:name="Smart Link" w:semiHidden="1" w:unhideWhenUsed="1"/>
+  </w:latentStyles>
+  <w:style w:type="paragraph" w:default="1" w:styleId="Normal">
+    <w:name w:val="Normal"/>
+    <w:qFormat/>
+    <w:rsid w:val="001E6FFE"/>
+    <w:pPr>
+      <w:spacing w:after="200" w:line="276" w:lineRule="auto"/>
+    </w:pPr>
+    <w:rPr>
+      <w:rFonts w:eastAsiaTheme="minorEastAsia"/>
+      <w:sz w:val="20"/>
+      <w:szCs w:val="20"/>
+      <w:lang w:val="en-US" w:eastAsia="ja-JP"/>
+    </w:rPr>
+  </w:style>
+  <w:style w:type="paragraph" w:styleId="Heading2">
+    <w:name w:val="heading 2"/>
+    <w:basedOn w:val="Normal"/>
+    <w:next w:val="Normal"/>
+    <w:link w:val="Heading2Char"/>
+    <w:uiPriority w:val="1"/>
+    <w:qFormat/>
+    <w:rsid w:val="001E6FFE"/>
+    <w:pPr>
+      <w:keepNext/>
+      <w:keepLines/>
+      <w:pBdr>
+        <w:top w:val="single" w:sz="4" w:space="1" w:color="2F5496" w:themeColor="accent1" w:themeShade="BF"/>
+      </w:pBdr>
+      <w:spacing w:before="240" w:after="120" w:line="240" w:lineRule="auto"/>
+      <w:outlineLvl w:val="1"/>
+    </w:pPr>
+    <w:rPr>
+      <w:rFonts w:asciiTheme="majorHAnsi" w:eastAsiaTheme="majorEastAsia" w:hAnsiTheme="majorHAnsi" w:cstheme="majorBidi"/>
+      <w:color w:val="2F5496" w:themeColor="accent1" w:themeShade="BF"/>
+    </w:rPr>
+  </w:style>
+  <w:style w:type="character" w:default="1" w:styleId="DefaultParagraphFont">
+    <w:name w:val="Default Paragraph Font"/>
+    <w:uiPriority w:val="1"/>
+    <w:semiHidden/>
+    <w:unhideWhenUsed/>
+  </w:style>
+  <w:style w:type="table" w:default="1" w:styleId="TableNormal">
+    <w:name w:val="Normal Table"/>
+    <w:uiPriority w:val="99"/>
+    <w:semiHidden/>
+    <w:unhideWhenUsed/>
+    <w:tblPr>
+      <w:tblInd w:w="0" w:type="dxa"/>
+      <w:tblCellMar>
+        <w:top w:w="0" w:type="dxa"/>
+        <w:left w:w="108" w:type="dxa"/>
+        <w:bottom w:w="0" w:type="dxa"/>
+        <w:right w:w="108" w:type="dxa"/>
+      </w:tblCellMar>
+    </w:tblPr>
+  </w:style>
+  <w:style w:type="numbering" w:default="1" w:styleId="NoList">
+    <w:name w:val="No List"/>
+    <w:uiPriority w:val="99"/>
+    <w:semiHidden/>
+    <w:unhideWhenUsed/>
+  </w:style>
+  <w:style w:type="character" w:customStyle="1" w:styleId="Heading2Char">
+    <w:name w:val="Heading 2 Char"/>
+    <w:basedOn w:val="DefaultParagraphFont"/>
+    <w:link w:val="Heading2"/>
+    <w:uiPriority w:val="1"/>
+    <w:rsid w:val="001E6FFE"/>
+    <w:rPr>
+      <w:rFonts w:asciiTheme="majorHAnsi" w:eastAsiaTheme="majorEastAsia" w:hAnsiTheme="majorHAnsi" w:cstheme="majorBidi"/>
+      <w:color w:val="2F5496" w:themeColor="accent1" w:themeShade="BF"/>
+      <w:sz w:val="20"/>
+      <w:szCs w:val="20"/>
+      <w:lang w:val="en-US" w:eastAsia="ja-JP"/>
+    </w:rPr>
+  </w:style>
+  <w:style w:type="paragraph" w:customStyle="1" w:styleId="Rating">
+    <w:name w:val="Rating"/>
+    <w:basedOn w:val="Normal"/>
+    <w:uiPriority w:val="1"/>
+    <w:qFormat/>
+    <w:rsid w:val="001E6FFE"/>
+    <w:pPr>
+      <w:tabs>
+        <w:tab w:val="right" w:pos="5215"/>
+      </w:tabs>
+      <w:spacing w:before="40" w:after="120" w:line="240" w:lineRule="auto"/>
+    </w:pPr>
+    <w:rPr>
+      <w:color w:val="000000" w:themeColor="text1"/>
+    </w:rPr>
+  </w:style>
+  <w:style w:type="paragraph" w:styleId="Title">
+    <w:name w:val="Title"/>
+    <w:basedOn w:val="Normal"/>
+    <w:next w:val="Normal"/>
+    <w:link w:val="TitleChar"/>
+    <w:uiPriority w:val="1"/>
+    <w:qFormat/>
+    <w:rsid w:val="001E6FFE"/>
+    <w:pPr>
+      <w:pBdr>
+        <w:top w:val="single" w:sz="12" w:space="5" w:color="1F3864" w:themeColor="accent1" w:themeShade="80"/>
+        <w:bottom w:val="single" w:sz="12" w:space="5" w:color="1F3864" w:themeColor="accent1" w:themeShade="80"/>
+      </w:pBdr>
+      <w:shd w:val="clear" w:color="auto" w:fill="D9E2F3" w:themeFill="accent1" w:themeFillTint="33"/>
+      <w:spacing w:after="0" w:line="240" w:lineRule="auto"/>
+      <w:jc w:val="center"/>
+    </w:pPr>
+    <w:rPr>
+      <w:rFonts w:asciiTheme="majorHAnsi" w:eastAsiaTheme="majorEastAsia" w:hAnsiTheme="majorHAnsi" w:cstheme="majorBidi"/>
+      <w:b/>
+      <w:bCs/>
+      <w:sz w:val="32"/>
+      <w:szCs w:val="32"/>
+    </w:rPr>
+  </w:style>
+  <w:style w:type="character" w:customStyle="1" w:styleId="TitleChar">
+    <w:name w:val="Title Char"/>
+    <w:basedOn w:val="DefaultParagraphFont"/>
+    <w:link w:val="Title"/>
+    <w:uiPriority w:val="1"/>
+    <w:rsid w:val="001E6FFE"/>
+    <w:rPr>
+      <w:rFonts w:asciiTheme="majorHAnsi" w:eastAsiaTheme="majorEastAsia" w:hAnsiTheme="majorHAnsi" w:cstheme="majorBidi"/>
+      <w:b/>
+      <w:bCs/>
+      <w:sz w:val="32"/>
+      <w:szCs w:val="32"/>
+      <w:shd w:val="clear" w:color="auto" w:fill="D9E2F3" w:themeFill="accent1" w:themeFillTint="33"/>
+      <w:lang w:val="en-US" w:eastAsia="ja-JP"/>
+    </w:rPr>
+  </w:style>
+  <w:style w:type="paragraph" w:styleId="NoSpacing">
+    <w:name w:val="No Spacing"/>
+    <w:uiPriority w:val="1"/>
+    <w:qFormat/>
+    <w:rsid w:val="001E6FFE"/>
+    <w:pPr>
+      <w:spacing w:after="0" w:line="240" w:lineRule="auto"/>
+    </w:pPr>
+    <w:rPr>
+      <w:rFonts w:eastAsiaTheme="minorEastAsia"/>
+      <w:sz w:val="20"/>
+      <w:szCs w:val="20"/>
+      <w:lang w:val="en-US" w:eastAsia="ja-JP"/>
+    </w:rPr>
+  </w:style>
+  <w:style w:type="paragraph" w:customStyle="1" w:styleId="Ratings1-5">
+    <w:name w:val="Ratings 1-5"/>
+    <w:basedOn w:val="Normal"/>
+    <w:uiPriority w:val="1"/>
+    <w:qFormat/>
+    <w:rsid w:val="001E6FFE"/>
+    <w:pPr>
+      <w:spacing w:before="40" w:after="120"/>
+      <w:jc w:val="center"/>
+    </w:pPr>
+  </w:style>
+</w:styles>
+</file>
+
+<file path=word/glossary/document.xml><?xml version="1.0" encoding="utf-8"?>
+<w:glossaryDocument xmlns:wpc="http://schemas.microsoft.com/office/word/2010/wordprocessingCanvas" xmlns:cx="http://schemas.microsoft.com/office/drawing/2014/chartex" xmlns:cx1="http://schemas.microsoft.com/office/drawing/2015/9/8/chartex" xmlns:cx2="http://schemas.microsoft.com/office/drawing/2015/10/21/chartex" xmlns:cx3="http://schemas.microsoft.com/office/drawing/2016/5/9/chartex" xmlns:cx4="http://schemas.microsoft.com/office/drawing/2016/5/10/chartex" xmlns:cx5="http://schemas.microsoft.com/office/drawing/2016/5/11/chartex" xmlns:cx6="http://schemas.microsoft.com/office/drawing/2016/5/12/chartex" xmlns:cx7="http://schemas.microsoft.com/office/drawing/2016/5/13/chartex" xmlns:cx8="http://schemas.microsoft.com/office/drawing/2016/5/14/chartex" xmlns:mc="http://schemas.openxmlformats.org/markup-compatibility/2006" xmlns:aink="http://schemas.microsoft.com/office/drawing/2016/ink" xmlns:am3d="http://schemas.microsoft.com/office/drawing/2017/model3d" xmlns:o="urn:schemas-microsoft-com:office:office" xmlns:r="http://schemas.openxmlformats.org/officeDocument/2006/relationships" xmlns:m="http://schemas.openxmlformats.org/officeDocument/2006/math" xmlns:v="urn:schemas-microsoft-com:vml" xmlns:wp14="http://schemas.microsoft.com/office/word/2010/wordprocessingDrawing" xmlns:wp="http://schemas.openxmlformats.org/drawingml/2006/wordprocessingDrawing" xmlns:w10="urn:schemas-microsoft-com:office:word" xmlns:w="http://schemas.openxmlformats.org/wordprocessingml/2006/main" xmlns:w14="http://schemas.microsoft.com/office/word/2010/wordml" xmlns:w15="http://schemas.microsoft.com/office/word/2012/wordml" xmlns:w16cex="http://schemas.microsoft.com/office/word/2018/wordml/cex" xmlns:w16cid="http://schemas.microsoft.com/office/word/2016/wordml/cid" xmlns:w16="http://schemas.microsoft.com/office/word/2018/wordml" xmlns:w16sdtdh="http://schemas.microsoft.com/office/word/2020/wordml/sdtdatahash" xmlns:w16se="http://schemas.microsoft.com/office/word/2015/wordml/symex" xmlns:wpg="http://schemas.microsoft.com/office/word/2010/wordprocessingGroup" xmlns:wpi="http://schemas.microsoft.com/office/word/2010/wordprocessingInk" xmlns:wne="http://schemas.microsoft.com/office/word/2006/wordml" xmlns:wps="http://schemas.microsoft.com/office/word/2010/wordprocessingShape" mc:Ignorable="w14 w15 w16se w16cid w16 w16cex w16sdtdh wp14">
+  <w:docParts>
+    <w:docPart>
+      <w:docPartPr>
+        <w:name w:val="9610AB0CBAF141E29794F7BDB210B436"/>
+        <w:category>
+          <w:name w:val="General"/>
+          <w:gallery w:val="placeholder"/>
+        </w:category>
+        <w:types>
+          <w:type w:val="bbPlcHdr"/>
+        </w:types>
+        <w:behaviors>
+          <w:behavior w:val="content"/>
+        </w:behaviors>
+        <w:guid w:val="{5293E931-E8E0-4BCC-9AFD-8CA7534388A7}"/>
+      </w:docPartPr>
+      <w:docPartBody>
+        <w:p>
+          <w:pPr>
+            <w:pStyle w:val="9610AB0CBAF141E29794F7BDB210B436"/>
+          </w:pPr>
+          <w:r>
+            <w:t>[Company Name]</w:t>
+          </w:r>
+        </w:p>
+      </w:docPartBody>
+    </w:docPart>
+  </w:docParts>
+</w:glossaryDocument>
+</file>
+
+<file path=word/glossary/fontTable.xml><?xml version="1.0" encoding="utf-8"?>
+<w:fonts xmlns:mc="http://schemas.openxmlformats.org/markup-compatibility/2006" xmlns:r="http://schemas.openxmlformats.org/officeDocument/2006/relationships" xmlns:w="http://schemas.openxmlformats.org/wordprocessingml/2006/main" xmlns:w14="http://schemas.microsoft.com/office/word/2010/wordml" xmlns:w15="http://schemas.microsoft.com/office/word/2012/wordml" xmlns:w16cex="http://schemas.microsoft.com/office/word/2018/wordml/cex" xmlns:w16cid="http://schemas.microsoft.com/office/word/2016/wordml/cid" xmlns:w16="http://schemas.microsoft.com/office/word/2018/wordml" xmlns:w16sdtdh="http://schemas.microsoft.com/office/word/2020/wordml/sdtdatahash" xmlns:w16se="http://schemas.microsoft.com/office/word/2015/wordml/symex" mc:Ignorable="w14 w15 w16se w16cid w16 w16cex w16sdtdh">
+  <w:font w:name="Calibri">
+    <w:panose1 w:val="020F0502020204030204"/>
+    <w:charset w:val="00"/>
+    <w:family w:val="swiss"/>
+    <w:pitch w:val="variable"/>
+    <w:sig w:usb0="E0002AFF" w:usb1="4000ACFF" w:usb2="00000001" w:usb3="00000000" w:csb0="000001FF" w:csb1="00000000"/>
+  </w:font>
+  <w:font w:name="Times New Roman">
+    <w:panose1 w:val="02020603050405020304"/>
+    <w:charset w:val="00"/>
+    <w:family w:val="roman"/>
+    <w:pitch w:val="variable"/>
+    <w:sig w:usb0="E0002AFF" w:usb1="C0007843" w:usb2="00000009" w:usb3="00000000" w:csb0="000001FF" w:csb1="00000000"/>
+  </w:font>
+  <w:font w:name="Calibri Light">
+    <w:panose1 w:val="020F0302020204030204"/>
+    <w:charset w:val="00"/>
+    <w:family w:val="swiss"/>
+    <w:pitch w:val="variable"/>
+    <w:sig w:usb0="E4002EFF" w:usb1="C000247B" w:usb2="00000009" w:usb3="00000000" w:csb0="000001FF" w:csb1="00000000"/>
+  </w:font>
+  <w:font w:name="Wingdings">
+    <w:panose1 w:val="05000000000000000000"/>
+    <w:charset w:val="02"/>
+    <w:family w:val="auto"/>
+    <w:pitch w:val="variable"/>
+    <w:sig w:usb0="00000000" w:usb1="10000000" w:usb2="00000000" w:usb3="00000000" w:csb0="80000000" w:csb1="00000000"/>
+  </w:font>
+</w:fonts>
+</file>
+
+<file path=word/glossary/settings.xml><?xml version="1.0" encoding="utf-8"?>
+<w:settings xmlns:mc="http://schemas.openxmlformats.org/markup-compatibility/2006" xmlns:o="urn:schemas-microsoft-com:office:office" xmlns:r="http://schemas.openxmlformats.org/officeDocument/2006/relationships" xmlns:m="http://schemas.openxmlformats.org/officeDocument/2006/math" xmlns:v="urn:schemas-microsoft-com:vml" xmlns:w10="urn:schemas-microsoft-com:office:word" xmlns:w="http://schemas.openxmlformats.org/wordprocessingml/2006/main" xmlns:w14="http://schemas.microsoft.com/office/word/2010/wordml" xmlns:w15="http://schemas.microsoft.com/office/word/2012/wordml" xmlns:w16cex="http://schemas.microsoft.com/office/word/2018/wordml/cex" xmlns:w16cid="http://schemas.microsoft.com/office/word/2016/wordml/cid" xmlns:w16="http://schemas.microsoft.com/office/word/2018/wordml" xmlns:w16sdtdh="http://schemas.microsoft.com/office/word/2020/wordml/sdtdatahash" xmlns:w16se="http://schemas.microsoft.com/office/word/2015/wordml/symex" xmlns:sl="http://schemas.openxmlformats.org/schemaLibrary/2006/main" mc:Ignorable="w14 w15 w16se w16cid w16 w16cex w16sdtdh">
+  <w:view w:val="normal"/>
+  <w:defaultTabStop w:val="720"/>
+  <w:characterSpacingControl w:val="doNotCompress"/>
+  <w:compat>
+    <w:useFELayout/>
+    <w:compatSetting w:name="compatibilityMode" w:uri="http://schemas.microsoft.com/office/word" w:val="15"/>
+    <w:compatSetting w:name="overrideTableStyleFontSizeAndJustification" w:uri="http://schemas.microsoft.com/office/word" w:val="1"/>
+    <w:compatSetting w:name="enableOpenTypeFeatures" w:uri="http://schemas.microsoft.com/office/word" w:val="1"/>
+    <w:compatSetting w:name="doNotFlipMirrorIndents" w:uri="http://schemas.microsoft.com/office/word" w:val="1"/>
+    <w:compatSetting w:name="differentiateMultirowTableHeaders" w:uri="http://schemas.microsoft.com/office/word" w:val="1"/>
+    <w:compatSetting w:name="useWord2013TrackBottomHyphenation" w:uri="http://schemas.microsoft.com/office/word" w:val="0"/>
+  </w:compat>
+  <w:rsids>
+    <w:rsidRoot w:val="00F86E45"/>
+    <w:rsid w:val="000F4A45"/>
+    <w:rsid w:val="009A2711"/>
+    <w:rsid w:val="00CA6995"/>
+    <w:rsid w:val="00DA63E4"/>
+    <w:rsid w:val="00F86E45"/>
+  </w:rsids>
+  <m:mathPr>
+    <m:mathFont m:val="Cambria Math"/>
+    <m:brkBin m:val="before"/>
+    <m:brkBinSub m:val="--"/>
+    <m:smallFrac m:val="0"/>
+    <m:dispDef/>
+    <m:lMargin m:val="0"/>
+    <m:rMargin m:val="0"/>
+    <m:defJc m:val="centerGroup"/>
+    <m:wrapIndent m:val="1440"/>
+    <m:intLim m:val="subSup"/>
+    <m:naryLim m:val="undOvr"/>
+  </m:mathPr>
+  <w:themeFontLang w:val="en-GB"/>
+  <w:clrSchemeMapping w:bg1="light1" w:t1="dark1" w:bg2="light2" w:t2="dark2" w:accent1="accent1" w:accent2="accent2" w:accent3="accent3" w:accent4="accent4" w:accent5="accent5" w:accent6="accent6" w:hyperlink="hyperlink" w:followedHyperlink="followedHyperlink"/>
+  <w:decimalSymbol w:val="."/>
+  <w:listSeparator w:val=","/>
+  <w15:chartTrackingRefBased/>
+</w:settings>
+</file>
+
+<file path=word/glossary/styles.xml><?xml version="1.0" encoding="utf-8"?>
+<w:styles xmlns:mc="http://schemas.openxmlformats.org/markup-compatibility/2006" xmlns:r="http://schemas.openxmlformats.org/officeDocument/2006/relationships" xmlns:w="http://schemas.openxmlformats.org/wordprocessingml/2006/main" xmlns:w14="http://schemas.microsoft.com/office/word/2010/wordml" xmlns:w15="http://schemas.microsoft.com/office/word/2012/wordml" xmlns:w16cex="http://schemas.microsoft.com/office/word/2018/wordml/cex" xmlns:w16cid="http://schemas.microsoft.com/office/word/2016/wordml/cid" xmlns:w16="http://schemas.microsoft.com/office/word/2018/wordml" xmlns:w16sdtdh="http://schemas.microsoft.com/office/word/2020/wordml/sdtdatahash" xmlns:w16se="http://schemas.microsoft.com/office/word/2015/wordml/symex" mc:Ignorable="w14 w15 w16se w16cid w16 w16cex w16sdtdh">
+  <w:docDefaults>
+    <w:rPrDefault>
+      <w:rPr>
+        <w:rFonts w:asciiTheme="minorHAnsi" w:eastAsiaTheme="minorEastAsia" w:hAnsiTheme="minorHAnsi" w:cstheme="minorBidi"/>
+        <w:sz w:val="22"/>
+        <w:szCs w:val="22"/>
+        <w:lang w:val="en-GB" w:eastAsia="en-GB" w:bidi="ar-SA"/>
       </w:rPr>
     </w:rPrDefault>
     <w:pPrDefault>
@@ -454,7 +2100,18 @@
     <w:semiHidden/>
     <w:unhideWhenUsed/>
   </w:style>
+  <w:style w:type="paragraph" w:customStyle="1" w:styleId="9610AB0CBAF141E29794F7BDB210B436">
+    <w:name w:val="9610AB0CBAF141E29794F7BDB210B436"/>
+    <w:rsid w:val="00F86E45"/>
+  </w:style>
 </w:styles>
+</file>
+
+<file path=word/glossary/webSettings.xml><?xml version="1.0" encoding="utf-8"?>
+<w:webSettings xmlns:mc="http://schemas.openxmlformats.org/markup-compatibility/2006" xmlns:r="http://schemas.openxmlformats.org/officeDocument/2006/relationships" xmlns:w="http://schemas.openxmlformats.org/wordprocessingml/2006/main" xmlns:w14="http://schemas.microsoft.com/office/word/2010/wordml" xmlns:w15="http://schemas.microsoft.com/office/word/2012/wordml" xmlns:w16cex="http://schemas.microsoft.com/office/word/2018/wordml/cex" xmlns:w16cid="http://schemas.microsoft.com/office/word/2016/wordml/cid" xmlns:w16="http://schemas.microsoft.com/office/word/2018/wordml" xmlns:w16sdtdh="http://schemas.microsoft.com/office/word/2020/wordml/sdtdatahash" xmlns:w16se="http://schemas.microsoft.com/office/word/2015/wordml/symex" mc:Ignorable="w14 w15 w16se w16cid w16 w16cex w16sdtdh">
+  <w:optimizeForBrowser/>
+  <w:allowPNG/>
+</w:webSettings>
 </file>
 
 <file path=word/theme/theme1.xml><?xml version="1.0" encoding="utf-8"?>

</xml_diff>